<commit_message>
Added controllers for user and admin, added documentation
</commit_message>
<xml_diff>
--- a/Hotel_LandLyst/Hotel LandLyst.docx
+++ b/Hotel_LandLyst/Hotel LandLyst.docx
@@ -15,6 +15,9 @@
         <w:t>LandLyst</w:t>
       </w:r>
       <w:proofErr w:type="spellEnd"/>
+      <w:r>
+        <w:t xml:space="preserve"> Projekt</w:t>
+      </w:r>
     </w:p>
     <w:p/>
     <w:p>
@@ -24,10 +27,22 @@
           <w:ilvl w:val="0"/>
           <w:numId w:val="1"/>
         </w:numPr>
-      </w:pPr>
-      <w:r>
+        <w:rPr>
+          <w:b/>
+        </w:rPr>
+      </w:pPr>
+      <w:r>
+        <w:rPr>
+          <w:b/>
+        </w:rPr>
         <w:t>Server</w:t>
       </w:r>
+      <w:r>
+        <w:rPr>
+          <w:b/>
+        </w:rPr>
+        <w:t xml:space="preserve"> </w:t>
+      </w:r>
     </w:p>
     <w:p>
       <w:pPr>
@@ -44,14 +59,32 @@
     <w:p>
       <w:pPr>
         <w:pStyle w:val="Listeafsnit"/>
+        <w:ind w:left="1440"/>
+      </w:pPr>
+    </w:p>
+    <w:p>
+      <w:pPr>
+        <w:pStyle w:val="Listeafsnit"/>
         <w:numPr>
           <w:ilvl w:val="0"/>
           <w:numId w:val="1"/>
         </w:numPr>
-      </w:pPr>
-      <w:r>
+        <w:rPr>
+          <w:b/>
+        </w:rPr>
+      </w:pPr>
+      <w:r>
+        <w:rPr>
+          <w:b/>
+        </w:rPr>
         <w:t>Database</w:t>
       </w:r>
+      <w:r>
+        <w:rPr>
+          <w:b/>
+        </w:rPr>
+        <w:t xml:space="preserve"> 2-3 dage</w:t>
+      </w:r>
     </w:p>
     <w:p>
       <w:pPr>
@@ -81,16 +114,90 @@
     <w:p>
       <w:pPr>
         <w:pStyle w:val="Listeafsnit"/>
+        <w:ind w:left="1440"/>
+      </w:pPr>
+    </w:p>
+    <w:p>
+      <w:pPr>
+        <w:pStyle w:val="Listeafsnit"/>
         <w:numPr>
           <w:ilvl w:val="0"/>
           <w:numId w:val="1"/>
         </w:numPr>
+        <w:rPr>
+          <w:b/>
+        </w:rPr>
+      </w:pPr>
+      <w:r>
+        <w:rPr>
+          <w:b/>
+        </w:rPr>
+        <w:t>I</w:t>
+      </w:r>
+      <w:r>
+        <w:rPr>
+          <w:b/>
+        </w:rPr>
+        <w:t>IS</w:t>
+      </w:r>
+    </w:p>
+    <w:p>
+      <w:pPr>
+        <w:pStyle w:val="Listeafsnit"/>
+        <w:numPr>
+          <w:ilvl w:val="0"/>
+          <w:numId w:val="3"/>
+        </w:numPr>
+      </w:pPr>
+      <w:r>
+        <w:t>Bliver kørt lokalt</w:t>
+      </w:r>
+    </w:p>
+    <w:p>
+      <w:pPr>
+        <w:pStyle w:val="Listeafsnit"/>
+        <w:ind w:left="1440"/>
+      </w:pPr>
+    </w:p>
+    <w:p>
+      <w:pPr>
+        <w:pStyle w:val="Listeafsnit"/>
+        <w:numPr>
+          <w:ilvl w:val="0"/>
+          <w:numId w:val="1"/>
+        </w:numPr>
+        <w:rPr>
+          <w:b/>
+        </w:rPr>
       </w:pPr>
       <w:proofErr w:type="spellStart"/>
       <w:r>
-        <w:t>Iss</w:t>
+        <w:rPr>
+          <w:b/>
+        </w:rPr>
+        <w:t>Web-</w:t>
+      </w:r>
+      <w:proofErr w:type="gramStart"/>
+      <w:r>
+        <w:rPr>
+          <w:b/>
+        </w:rPr>
+        <w:t>site</w:t>
       </w:r>
       <w:proofErr w:type="spellEnd"/>
+      <w:r>
+        <w:rPr>
+          <w:b/>
+        </w:rPr>
+        <w:t xml:space="preserve">  5</w:t>
+      </w:r>
+      <w:proofErr w:type="gramEnd"/>
+      <w:r>
+        <w:rPr>
+          <w:b/>
+        </w:rPr>
+        <w:t>-7 dage</w:t>
+      </w:r>
     </w:p>
     <w:p>
       <w:pPr>
@@ -101,8 +208,153 @@
         </w:numPr>
       </w:pPr>
       <w:r>
-        <w:t>Bliver kørt lokalt</w:t>
-      </w:r>
+        <w:t>Klasse diagram</w:t>
+      </w:r>
+    </w:p>
+    <w:p>
+      <w:pPr>
+        <w:pStyle w:val="Listeafsnit"/>
+        <w:numPr>
+          <w:ilvl w:val="0"/>
+          <w:numId w:val="3"/>
+        </w:numPr>
+      </w:pPr>
+      <w:r>
+        <w:t>Front End</w:t>
+      </w:r>
+    </w:p>
+    <w:p>
+      <w:pPr>
+        <w:pStyle w:val="Listeafsnit"/>
+        <w:numPr>
+          <w:ilvl w:val="0"/>
+          <w:numId w:val="5"/>
+        </w:numPr>
+      </w:pPr>
+      <w:r>
+        <w:t xml:space="preserve">Lave </w:t>
+      </w:r>
+      <w:proofErr w:type="spellStart"/>
+      <w:r>
+        <w:t>views</w:t>
+      </w:r>
+      <w:proofErr w:type="spellEnd"/>
+      <w:r>
+        <w:t xml:space="preserve"> </w:t>
+      </w:r>
+    </w:p>
+    <w:p>
+      <w:pPr>
+        <w:pStyle w:val="Listeafsnit"/>
+        <w:numPr>
+          <w:ilvl w:val="0"/>
+          <w:numId w:val="5"/>
+        </w:numPr>
+      </w:pPr>
+      <w:r>
+        <w:t>Finde billeder</w:t>
+      </w:r>
+    </w:p>
+    <w:p>
+      <w:pPr>
+        <w:pStyle w:val="Listeafsnit"/>
+        <w:numPr>
+          <w:ilvl w:val="0"/>
+          <w:numId w:val="5"/>
+        </w:numPr>
+      </w:pPr>
+      <w:r>
+        <w:t>Lave design</w:t>
+      </w:r>
+    </w:p>
+    <w:p>
+      <w:pPr>
+        <w:pStyle w:val="Listeafsnit"/>
+        <w:numPr>
+          <w:ilvl w:val="0"/>
+          <w:numId w:val="3"/>
+        </w:numPr>
+      </w:pPr>
+      <w:r>
+        <w:t>Back End</w:t>
+      </w:r>
+    </w:p>
+    <w:p>
+      <w:pPr>
+        <w:pStyle w:val="Listeafsnit"/>
+        <w:numPr>
+          <w:ilvl w:val="0"/>
+          <w:numId w:val="7"/>
+        </w:numPr>
+      </w:pPr>
+      <w:r>
+        <w:t>Login</w:t>
+      </w:r>
+    </w:p>
+    <w:p>
+      <w:pPr>
+        <w:pStyle w:val="Listeafsnit"/>
+        <w:numPr>
+          <w:ilvl w:val="0"/>
+          <w:numId w:val="7"/>
+        </w:numPr>
+      </w:pPr>
+      <w:proofErr w:type="spellStart"/>
+      <w:r>
+        <w:t>DataBase</w:t>
+      </w:r>
+      <w:proofErr w:type="spellEnd"/>
+    </w:p>
+    <w:p>
+      <w:pPr>
+        <w:pStyle w:val="Listeafsnit"/>
+        <w:numPr>
+          <w:ilvl w:val="0"/>
+          <w:numId w:val="7"/>
+        </w:numPr>
+      </w:pPr>
+      <w:r>
+        <w:t>Bestilling</w:t>
+      </w:r>
+    </w:p>
+    <w:p>
+      <w:pPr>
+        <w:pStyle w:val="Listeafsnit"/>
+        <w:numPr>
+          <w:ilvl w:val="0"/>
+          <w:numId w:val="7"/>
+        </w:numPr>
+      </w:pPr>
+      <w:proofErr w:type="spellStart"/>
+      <w:r>
+        <w:t>Admin</w:t>
+      </w:r>
+      <w:proofErr w:type="spellEnd"/>
+      <w:r>
+        <w:t xml:space="preserve"> kontrol</w:t>
+      </w:r>
+    </w:p>
+    <w:p>
+      <w:pPr>
+        <w:pStyle w:val="Listeafsnit"/>
+        <w:numPr>
+          <w:ilvl w:val="0"/>
+          <w:numId w:val="7"/>
+        </w:numPr>
+      </w:pPr>
+      <w:r>
+        <w:t>Bestillings statistik</w:t>
+      </w:r>
+    </w:p>
+    <w:p>
+      <w:pPr>
+        <w:ind w:left="1080"/>
+      </w:pPr>
+    </w:p>
+    <w:p>
+      <w:pPr>
+        <w:pStyle w:val="Listeafsnit"/>
+      </w:pPr>
     </w:p>
     <w:p>
       <w:pPr>
@@ -111,80 +363,79 @@
           <w:ilvl w:val="0"/>
           <w:numId w:val="1"/>
         </w:numPr>
+        <w:rPr>
+          <w:b/>
+        </w:rPr>
+      </w:pPr>
+      <w:r>
+        <w:rPr>
+          <w:b/>
+        </w:rPr>
+        <w:t>Planlægning</w:t>
+      </w:r>
+      <w:r>
+        <w:rPr>
+          <w:b/>
+        </w:rPr>
+        <w:t xml:space="preserve"> 1-2 dage</w:t>
+      </w:r>
+    </w:p>
+    <w:p>
+      <w:pPr>
+        <w:pStyle w:val="Listeafsnit"/>
+        <w:numPr>
+          <w:ilvl w:val="0"/>
+          <w:numId w:val="3"/>
+        </w:numPr>
+      </w:pPr>
+      <w:r>
+        <w:t>Lave rig tegning</w:t>
+      </w:r>
+    </w:p>
+    <w:p>
+      <w:pPr>
+        <w:pStyle w:val="Listeafsnit"/>
+        <w:numPr>
+          <w:ilvl w:val="0"/>
+          <w:numId w:val="3"/>
+        </w:numPr>
+      </w:pPr>
+      <w:r>
+        <w:t>Planlægning af struktur</w:t>
+      </w:r>
+    </w:p>
+    <w:p>
+      <w:pPr>
+        <w:pStyle w:val="Listeafsnit"/>
+        <w:numPr>
+          <w:ilvl w:val="0"/>
+          <w:numId w:val="3"/>
+        </w:numPr>
       </w:pPr>
       <w:proofErr w:type="spellStart"/>
       <w:r>
-        <w:t>Web-site</w:t>
+        <w:t>Idér</w:t>
       </w:r>
       <w:proofErr w:type="spellEnd"/>
-    </w:p>
-    <w:p>
-      <w:pPr>
-        <w:pStyle w:val="Listeafsnit"/>
-        <w:numPr>
-          <w:ilvl w:val="0"/>
-          <w:numId w:val="3"/>
-        </w:numPr>
-      </w:pPr>
-      <w:r>
-        <w:t>Klasse diagram</w:t>
-      </w:r>
-    </w:p>
-    <w:p>
-      <w:pPr>
-        <w:pStyle w:val="Listeafsnit"/>
-        <w:ind w:left="1440"/>
-      </w:pPr>
-      <w:r>
-        <w:t>7 timer</w:t>
-      </w:r>
-    </w:p>
-    <w:p>
-      <w:pPr>
-        <w:pStyle w:val="Listeafsnit"/>
-        <w:numPr>
-          <w:ilvl w:val="0"/>
-          <w:numId w:val="3"/>
-        </w:numPr>
-      </w:pPr>
-      <w:r>
-        <w:t>Front End</w:t>
-      </w:r>
-    </w:p>
-    <w:p>
-      <w:pPr>
-        <w:pStyle w:val="Listeafsnit"/>
-        <w:ind w:left="1440"/>
-      </w:pPr>
-      <w:r>
-        <w:t>2-3 dage</w:t>
-      </w:r>
-    </w:p>
-    <w:p>
-      <w:pPr>
-        <w:pStyle w:val="Listeafsnit"/>
-        <w:numPr>
-          <w:ilvl w:val="0"/>
-          <w:numId w:val="3"/>
-        </w:numPr>
-      </w:pPr>
-      <w:r>
-        <w:t>Back End</w:t>
-      </w:r>
-    </w:p>
-    <w:p>
-      <w:pPr>
-        <w:pStyle w:val="Listeafsnit"/>
-        <w:ind w:left="1440"/>
-      </w:pPr>
-      <w:r>
-        <w:t>4-5</w:t>
-      </w:r>
-    </w:p>
-    <w:p>
-      <w:pPr>
-        <w:pStyle w:val="Listeafsnit"/>
-      </w:pPr>
+      <w:r>
+        <w:t xml:space="preserve"> til </w:t>
+      </w:r>
+      <w:proofErr w:type="spellStart"/>
+      <w:r>
+        <w:t>funtioner</w:t>
+      </w:r>
+      <w:proofErr w:type="spellEnd"/>
+      <w:r>
+        <w:t xml:space="preserve"> på web sitet (</w:t>
+      </w:r>
+      <w:proofErr w:type="spellStart"/>
+      <w:r>
+        <w:t>js</w:t>
+      </w:r>
+      <w:proofErr w:type="spellEnd"/>
+      <w:r>
+        <w:t>)</w:t>
+      </w:r>
       <w:bookmarkStart w:id="0" w:name="_GoBack"/>
       <w:bookmarkEnd w:id="0"/>
     </w:p>
@@ -193,12 +444,9 @@
         <w:pStyle w:val="Listeafsnit"/>
         <w:numPr>
           <w:ilvl w:val="0"/>
-          <w:numId w:val="1"/>
-        </w:numPr>
-      </w:pPr>
-      <w:r>
-        <w:t>Planlægning</w:t>
-      </w:r>
+          <w:numId w:val="3"/>
+        </w:numPr>
+      </w:pPr>
     </w:p>
     <w:p>
       <w:pPr>
@@ -223,6 +471,178 @@
 <file path=word/numbering.xml><?xml version="1.0" encoding="utf-8"?>
 <w:numbering xmlns:wpc="http://schemas.microsoft.com/office/word/2010/wordprocessingCanvas" xmlns:cx="http://schemas.microsoft.com/office/drawing/2014/chartex" xmlns:cx1="http://schemas.microsoft.com/office/drawing/2015/9/8/chartex" xmlns:mc="http://schemas.openxmlformats.org/markup-compatibility/2006" xmlns:o="urn:schemas-microsoft-com:office:office" xmlns:r="http://schemas.openxmlformats.org/officeDocument/2006/relationships" xmlns:m="http://schemas.openxmlformats.org/officeDocument/2006/math" xmlns:v="urn:schemas-microsoft-com:vml" xmlns:wp14="http://schemas.microsoft.com/office/word/2010/wordprocessingDrawing" xmlns:wp="http://schemas.openxmlformats.org/drawingml/2006/wordprocessingDrawing" xmlns:w10="urn:schemas-microsoft-com:office:word" xmlns:w="http://schemas.openxmlformats.org/wordprocessingml/2006/main" xmlns:w14="http://schemas.microsoft.com/office/word/2010/wordml" xmlns:w15="http://schemas.microsoft.com/office/word/2012/wordml" xmlns:w16se="http://schemas.microsoft.com/office/word/2015/wordml/symex" xmlns:wpg="http://schemas.microsoft.com/office/word/2010/wordprocessingGroup" xmlns:wpi="http://schemas.microsoft.com/office/word/2010/wordprocessingInk" xmlns:wne="http://schemas.microsoft.com/office/word/2006/wordml" xmlns:wps="http://schemas.microsoft.com/office/word/2010/wordprocessingShape" mc:Ignorable="w14 w15 w16se wp14">
   <w:abstractNum w:abstractNumId="0" w15:restartNumberingAfterBreak="0">
+    <w:nsid w:val="002F47CB"/>
+    <w:multiLevelType w:val="hybridMultilevel"/>
+    <w:tmpl w:val="E82C8D7A"/>
+    <w:lvl w:ilvl="0" w:tplc="04060011">
+      <w:start w:val="1"/>
+      <w:numFmt w:val="decimal"/>
+      <w:lvlText w:val="%1)"/>
+      <w:lvlJc w:val="left"/>
+      <w:pPr>
+        <w:ind w:left="1440" w:hanging="360"/>
+      </w:pPr>
+    </w:lvl>
+    <w:lvl w:ilvl="1" w:tplc="04060019" w:tentative="1">
+      <w:start w:val="1"/>
+      <w:numFmt w:val="lowerLetter"/>
+      <w:lvlText w:val="%2."/>
+      <w:lvlJc w:val="left"/>
+      <w:pPr>
+        <w:ind w:left="2160" w:hanging="360"/>
+      </w:pPr>
+    </w:lvl>
+    <w:lvl w:ilvl="2" w:tplc="0406001B" w:tentative="1">
+      <w:start w:val="1"/>
+      <w:numFmt w:val="lowerRoman"/>
+      <w:lvlText w:val="%3."/>
+      <w:lvlJc w:val="right"/>
+      <w:pPr>
+        <w:ind w:left="2880" w:hanging="180"/>
+      </w:pPr>
+    </w:lvl>
+    <w:lvl w:ilvl="3" w:tplc="0406000F" w:tentative="1">
+      <w:start w:val="1"/>
+      <w:numFmt w:val="decimal"/>
+      <w:lvlText w:val="%4."/>
+      <w:lvlJc w:val="left"/>
+      <w:pPr>
+        <w:ind w:left="3600" w:hanging="360"/>
+      </w:pPr>
+    </w:lvl>
+    <w:lvl w:ilvl="4" w:tplc="04060019" w:tentative="1">
+      <w:start w:val="1"/>
+      <w:numFmt w:val="lowerLetter"/>
+      <w:lvlText w:val="%5."/>
+      <w:lvlJc w:val="left"/>
+      <w:pPr>
+        <w:ind w:left="4320" w:hanging="360"/>
+      </w:pPr>
+    </w:lvl>
+    <w:lvl w:ilvl="5" w:tplc="0406001B" w:tentative="1">
+      <w:start w:val="1"/>
+      <w:numFmt w:val="lowerRoman"/>
+      <w:lvlText w:val="%6."/>
+      <w:lvlJc w:val="right"/>
+      <w:pPr>
+        <w:ind w:left="5040" w:hanging="180"/>
+      </w:pPr>
+    </w:lvl>
+    <w:lvl w:ilvl="6" w:tplc="0406000F" w:tentative="1">
+      <w:start w:val="1"/>
+      <w:numFmt w:val="decimal"/>
+      <w:lvlText w:val="%7."/>
+      <w:lvlJc w:val="left"/>
+      <w:pPr>
+        <w:ind w:left="5760" w:hanging="360"/>
+      </w:pPr>
+    </w:lvl>
+    <w:lvl w:ilvl="7" w:tplc="04060019" w:tentative="1">
+      <w:start w:val="1"/>
+      <w:numFmt w:val="lowerLetter"/>
+      <w:lvlText w:val="%8."/>
+      <w:lvlJc w:val="left"/>
+      <w:pPr>
+        <w:ind w:left="6480" w:hanging="360"/>
+      </w:pPr>
+    </w:lvl>
+    <w:lvl w:ilvl="8" w:tplc="0406001B" w:tentative="1">
+      <w:start w:val="1"/>
+      <w:numFmt w:val="lowerRoman"/>
+      <w:lvlText w:val="%9."/>
+      <w:lvlJc w:val="right"/>
+      <w:pPr>
+        <w:ind w:left="7200" w:hanging="180"/>
+      </w:pPr>
+    </w:lvl>
+  </w:abstractNum>
+  <w:abstractNum w:abstractNumId="1" w15:restartNumberingAfterBreak="0">
+    <w:nsid w:val="2D1D7C72"/>
+    <w:multiLevelType w:val="hybridMultilevel"/>
+    <w:tmpl w:val="FE4C3D26"/>
+    <w:lvl w:ilvl="0" w:tplc="04060011">
+      <w:start w:val="1"/>
+      <w:numFmt w:val="decimal"/>
+      <w:lvlText w:val="%1)"/>
+      <w:lvlJc w:val="left"/>
+      <w:pPr>
+        <w:ind w:left="2160" w:hanging="360"/>
+      </w:pPr>
+    </w:lvl>
+    <w:lvl w:ilvl="1" w:tplc="04060019" w:tentative="1">
+      <w:start w:val="1"/>
+      <w:numFmt w:val="lowerLetter"/>
+      <w:lvlText w:val="%2."/>
+      <w:lvlJc w:val="left"/>
+      <w:pPr>
+        <w:ind w:left="2880" w:hanging="360"/>
+      </w:pPr>
+    </w:lvl>
+    <w:lvl w:ilvl="2" w:tplc="0406001B" w:tentative="1">
+      <w:start w:val="1"/>
+      <w:numFmt w:val="lowerRoman"/>
+      <w:lvlText w:val="%3."/>
+      <w:lvlJc w:val="right"/>
+      <w:pPr>
+        <w:ind w:left="3600" w:hanging="180"/>
+      </w:pPr>
+    </w:lvl>
+    <w:lvl w:ilvl="3" w:tplc="0406000F" w:tentative="1">
+      <w:start w:val="1"/>
+      <w:numFmt w:val="decimal"/>
+      <w:lvlText w:val="%4."/>
+      <w:lvlJc w:val="left"/>
+      <w:pPr>
+        <w:ind w:left="4320" w:hanging="360"/>
+      </w:pPr>
+    </w:lvl>
+    <w:lvl w:ilvl="4" w:tplc="04060019" w:tentative="1">
+      <w:start w:val="1"/>
+      <w:numFmt w:val="lowerLetter"/>
+      <w:lvlText w:val="%5."/>
+      <w:lvlJc w:val="left"/>
+      <w:pPr>
+        <w:ind w:left="5040" w:hanging="360"/>
+      </w:pPr>
+    </w:lvl>
+    <w:lvl w:ilvl="5" w:tplc="0406001B" w:tentative="1">
+      <w:start w:val="1"/>
+      <w:numFmt w:val="lowerRoman"/>
+      <w:lvlText w:val="%6."/>
+      <w:lvlJc w:val="right"/>
+      <w:pPr>
+        <w:ind w:left="5760" w:hanging="180"/>
+      </w:pPr>
+    </w:lvl>
+    <w:lvl w:ilvl="6" w:tplc="0406000F" w:tentative="1">
+      <w:start w:val="1"/>
+      <w:numFmt w:val="decimal"/>
+      <w:lvlText w:val="%7."/>
+      <w:lvlJc w:val="left"/>
+      <w:pPr>
+        <w:ind w:left="6480" w:hanging="360"/>
+      </w:pPr>
+    </w:lvl>
+    <w:lvl w:ilvl="7" w:tplc="04060019" w:tentative="1">
+      <w:start w:val="1"/>
+      <w:numFmt w:val="lowerLetter"/>
+      <w:lvlText w:val="%8."/>
+      <w:lvlJc w:val="left"/>
+      <w:pPr>
+        <w:ind w:left="7200" w:hanging="360"/>
+      </w:pPr>
+    </w:lvl>
+    <w:lvl w:ilvl="8" w:tplc="0406001B" w:tentative="1">
+      <w:start w:val="1"/>
+      <w:numFmt w:val="lowerRoman"/>
+      <w:lvlText w:val="%9."/>
+      <w:lvlJc w:val="right"/>
+      <w:pPr>
+        <w:ind w:left="7920" w:hanging="180"/>
+      </w:pPr>
+    </w:lvl>
+  </w:abstractNum>
+  <w:abstractNum w:abstractNumId="2" w15:restartNumberingAfterBreak="0">
     <w:nsid w:val="3C095C3E"/>
     <w:multiLevelType w:val="hybridMultilevel"/>
     <w:tmpl w:val="00C622A4"/>
@@ -308,7 +728,7 @@
       </w:pPr>
     </w:lvl>
   </w:abstractNum>
-  <w:abstractNum w:abstractNumId="1" w15:restartNumberingAfterBreak="0">
+  <w:abstractNum w:abstractNumId="3" w15:restartNumberingAfterBreak="0">
     <w:nsid w:val="47CE7291"/>
     <w:multiLevelType w:val="hybridMultilevel"/>
     <w:tmpl w:val="F51490B4"/>
@@ -421,10 +841,10 @@
       </w:rPr>
     </w:lvl>
   </w:abstractNum>
-  <w:abstractNum w:abstractNumId="2" w15:restartNumberingAfterBreak="0">
+  <w:abstractNum w:abstractNumId="4" w15:restartNumberingAfterBreak="0">
     <w:nsid w:val="53855D5C"/>
     <w:multiLevelType w:val="hybridMultilevel"/>
-    <w:tmpl w:val="333CDF7E"/>
+    <w:tmpl w:val="6DA83AD8"/>
     <w:lvl w:ilvl="0" w:tplc="04060001">
       <w:start w:val="1"/>
       <w:numFmt w:val="bullet"/>
@@ -534,7 +954,93 @@
       </w:rPr>
     </w:lvl>
   </w:abstractNum>
-  <w:abstractNum w:abstractNumId="3" w15:restartNumberingAfterBreak="0">
+  <w:abstractNum w:abstractNumId="5" w15:restartNumberingAfterBreak="0">
+    <w:nsid w:val="53B503D5"/>
+    <w:multiLevelType w:val="hybridMultilevel"/>
+    <w:tmpl w:val="82884312"/>
+    <w:lvl w:ilvl="0" w:tplc="04060011">
+      <w:start w:val="1"/>
+      <w:numFmt w:val="decimal"/>
+      <w:lvlText w:val="%1)"/>
+      <w:lvlJc w:val="left"/>
+      <w:pPr>
+        <w:ind w:left="2160" w:hanging="360"/>
+      </w:pPr>
+    </w:lvl>
+    <w:lvl w:ilvl="1" w:tplc="04060019" w:tentative="1">
+      <w:start w:val="1"/>
+      <w:numFmt w:val="lowerLetter"/>
+      <w:lvlText w:val="%2."/>
+      <w:lvlJc w:val="left"/>
+      <w:pPr>
+        <w:ind w:left="2880" w:hanging="360"/>
+      </w:pPr>
+    </w:lvl>
+    <w:lvl w:ilvl="2" w:tplc="0406001B" w:tentative="1">
+      <w:start w:val="1"/>
+      <w:numFmt w:val="lowerRoman"/>
+      <w:lvlText w:val="%3."/>
+      <w:lvlJc w:val="right"/>
+      <w:pPr>
+        <w:ind w:left="3600" w:hanging="180"/>
+      </w:pPr>
+    </w:lvl>
+    <w:lvl w:ilvl="3" w:tplc="0406000F" w:tentative="1">
+      <w:start w:val="1"/>
+      <w:numFmt w:val="decimal"/>
+      <w:lvlText w:val="%4."/>
+      <w:lvlJc w:val="left"/>
+      <w:pPr>
+        <w:ind w:left="4320" w:hanging="360"/>
+      </w:pPr>
+    </w:lvl>
+    <w:lvl w:ilvl="4" w:tplc="04060019" w:tentative="1">
+      <w:start w:val="1"/>
+      <w:numFmt w:val="lowerLetter"/>
+      <w:lvlText w:val="%5."/>
+      <w:lvlJc w:val="left"/>
+      <w:pPr>
+        <w:ind w:left="5040" w:hanging="360"/>
+      </w:pPr>
+    </w:lvl>
+    <w:lvl w:ilvl="5" w:tplc="0406001B" w:tentative="1">
+      <w:start w:val="1"/>
+      <w:numFmt w:val="lowerRoman"/>
+      <w:lvlText w:val="%6."/>
+      <w:lvlJc w:val="right"/>
+      <w:pPr>
+        <w:ind w:left="5760" w:hanging="180"/>
+      </w:pPr>
+    </w:lvl>
+    <w:lvl w:ilvl="6" w:tplc="0406000F" w:tentative="1">
+      <w:start w:val="1"/>
+      <w:numFmt w:val="decimal"/>
+      <w:lvlText w:val="%7."/>
+      <w:lvlJc w:val="left"/>
+      <w:pPr>
+        <w:ind w:left="6480" w:hanging="360"/>
+      </w:pPr>
+    </w:lvl>
+    <w:lvl w:ilvl="7" w:tplc="04060019" w:tentative="1">
+      <w:start w:val="1"/>
+      <w:numFmt w:val="lowerLetter"/>
+      <w:lvlText w:val="%8."/>
+      <w:lvlJc w:val="left"/>
+      <w:pPr>
+        <w:ind w:left="7200" w:hanging="360"/>
+      </w:pPr>
+    </w:lvl>
+    <w:lvl w:ilvl="8" w:tplc="0406001B" w:tentative="1">
+      <w:start w:val="1"/>
+      <w:numFmt w:val="lowerRoman"/>
+      <w:lvlText w:val="%9."/>
+      <w:lvlJc w:val="right"/>
+      <w:pPr>
+        <w:ind w:left="7920" w:hanging="180"/>
+      </w:pPr>
+    </w:lvl>
+  </w:abstractNum>
+  <w:abstractNum w:abstractNumId="6" w15:restartNumberingAfterBreak="0">
     <w:nsid w:val="665F23A3"/>
     <w:multiLevelType w:val="hybridMultilevel"/>
     <w:tmpl w:val="950A1540"/>
@@ -648,15 +1154,24 @@
     </w:lvl>
   </w:abstractNum>
   <w:num w:numId="1">
+    <w:abstractNumId w:val="2"/>
+  </w:num>
+  <w:num w:numId="2">
+    <w:abstractNumId w:val="6"/>
+  </w:num>
+  <w:num w:numId="3">
+    <w:abstractNumId w:val="4"/>
+  </w:num>
+  <w:num w:numId="4">
+    <w:abstractNumId w:val="3"/>
+  </w:num>
+  <w:num w:numId="5">
+    <w:abstractNumId w:val="5"/>
+  </w:num>
+  <w:num w:numId="6">
     <w:abstractNumId w:val="0"/>
   </w:num>
-  <w:num w:numId="2">
-    <w:abstractNumId w:val="3"/>
-  </w:num>
-  <w:num w:numId="3">
-    <w:abstractNumId w:val="2"/>
-  </w:num>
-  <w:num w:numId="4">
+  <w:num w:numId="7">
     <w:abstractNumId w:val="1"/>
   </w:num>
 </w:numbering>

</xml_diff>

<commit_message>
Major Update Create Room now works, still long way to go
</commit_message>
<xml_diff>
--- a/Hotel_LandLyst/Hotel LandLyst.docx
+++ b/Hotel_LandLyst/Hotel LandLyst.docx
@@ -436,27 +436,32 @@
       <w:r>
         <w:t>)</w:t>
       </w:r>
+    </w:p>
+    <w:p>
+      <w:pPr>
+        <w:pStyle w:val="Listeafsnit"/>
+        <w:numPr>
+          <w:ilvl w:val="0"/>
+          <w:numId w:val="3"/>
+        </w:numPr>
+      </w:pPr>
+    </w:p>
+    <w:p>
+      <w:pPr>
+        <w:pStyle w:val="Listeafsnit"/>
+      </w:pPr>
+    </w:p>
+    <w:p>
+      <w:pPr>
+        <w:pStyle w:val="Listeafsnit"/>
+      </w:pPr>
+      <w:proofErr w:type="spellStart"/>
+      <w:r>
+        <w:t>prepare</w:t>
+      </w:r>
       <w:bookmarkStart w:id="0" w:name="_GoBack"/>
       <w:bookmarkEnd w:id="0"/>
-    </w:p>
-    <w:p>
-      <w:pPr>
-        <w:pStyle w:val="Listeafsnit"/>
-        <w:numPr>
-          <w:ilvl w:val="0"/>
-          <w:numId w:val="3"/>
-        </w:numPr>
-      </w:pPr>
-    </w:p>
-    <w:p>
-      <w:pPr>
-        <w:pStyle w:val="Listeafsnit"/>
-      </w:pPr>
-    </w:p>
-    <w:p>
-      <w:pPr>
-        <w:pStyle w:val="Listeafsnit"/>
-      </w:pPr>
+      <w:proofErr w:type="spellEnd"/>
     </w:p>
     <w:sectPr>
       <w:pgSz w:w="11906" w:h="16838"/>

</xml_diff>